<commit_message>
Small corrections made. Ready for deployment.
</commit_message>
<xml_diff>
--- a/frontend/src/templates/TS2_JC_TEMPLATE.docx
+++ b/frontend/src/templates/TS2_JC_TEMPLATE.docx
@@ -2655,19 +2655,6 @@
         </w:rPr>
       </w:pPr>
     </w:p>
-    <w:p>
-      <w:pPr>
-        <w:widowControl w:val="0"/>
-        <w:autoSpaceDE w:val="0"/>
-        <w:autoSpaceDN w:val="0"/>
-        <w:rPr>
-          <w:rFonts w:ascii="Calibri" w:eastAsia="Calibri" w:hAnsi="Calibri" w:cs="Calibri"/>
-          <w:b/>
-          <w:sz w:val="20"/>
-          <w:szCs w:val="22"/>
-        </w:rPr>
-      </w:pPr>
-    </w:p>
     <w:tbl>
       <w:tblPr>
         <w:tblStyle w:val="TableGrid"/>
@@ -2675,9 +2662,10 @@
         <w:tblLook w:val="04A0" w:firstRow="1" w:lastRow="0" w:firstColumn="1" w:lastColumn="0" w:noHBand="0" w:noVBand="1"/>
       </w:tblPr>
       <w:tblGrid>
-        <w:gridCol w:w="3774"/>
-        <w:gridCol w:w="3775"/>
-        <w:gridCol w:w="3181"/>
+        <w:gridCol w:w="2235"/>
+        <w:gridCol w:w="2693"/>
+        <w:gridCol w:w="2977"/>
+        <w:gridCol w:w="2825"/>
       </w:tblGrid>
       <w:tr>
         <w:trPr>
@@ -2686,7 +2674,7 @@
         <w:tc>
           <w:tcPr>
             <w:tcW w:w="10730" w:type="dxa"/>
-            <w:gridSpan w:val="3"/>
+            <w:gridSpan w:val="4"/>
           </w:tcPr>
           <w:p>
             <w:pPr>
@@ -2762,7 +2750,7 @@
         <w:tc>
           <w:tcPr>
             <w:tcW w:w="10730" w:type="dxa"/>
-            <w:gridSpan w:val="3"/>
+            <w:gridSpan w:val="4"/>
           </w:tcPr>
           <w:p>
             <w:pPr>
@@ -2798,11 +2786,11 @@
       </w:tr>
       <w:tr>
         <w:trPr>
-          <w:trHeight w:val="920"/>
+          <w:trHeight w:val="1034"/>
         </w:trPr>
         <w:tc>
           <w:tcPr>
-            <w:tcW w:w="3774" w:type="dxa"/>
+            <w:tcW w:w="2235" w:type="dxa"/>
           </w:tcPr>
           <w:p>
             <w:pPr>
@@ -2815,56 +2803,7 @@
                 <w:sz w:val="20"/>
               </w:rPr>
             </w:pPr>
-            <w:r>
-              <w:rPr>
-                <w:rFonts w:ascii="Calibri" w:eastAsia="Calibri" w:hAnsi="Calibri" w:cs="Calibri"/>
-                <w:sz w:val="20"/>
-              </w:rPr>
-              <w:t>JC</w:t>
-            </w:r>
-            <w:r>
-              <w:rPr>
-                <w:rFonts w:ascii="Calibri" w:eastAsia="Calibri" w:hAnsi="Calibri" w:cs="Calibri"/>
-                <w:sz w:val="20"/>
-              </w:rPr>
-              <w:t xml:space="preserve"> </w:t>
-            </w:r>
-            <w:r>
-              <w:rPr>
-                <w:rFonts w:ascii="Calibri" w:eastAsia="Calibri" w:hAnsi="Calibri" w:cs="Calibri"/>
-                <w:sz w:val="20"/>
-              </w:rPr>
-              <w:t>Status:</w:t>
-            </w:r>
-            <w:r>
-              <w:rPr>
-                <w:rFonts w:ascii="Calibri" w:eastAsia="Calibri" w:hAnsi="Calibri" w:cs="Calibri"/>
-                <w:sz w:val="20"/>
-              </w:rPr>
-              <w:t xml:space="preserve"> {</w:t>
-            </w:r>
-            <w:proofErr w:type="spellStart"/>
-            <w:r>
-              <w:rPr>
-                <w:rFonts w:ascii="Calibri" w:eastAsia="Calibri" w:hAnsi="Calibri" w:cs="Calibri"/>
-                <w:sz w:val="20"/>
-              </w:rPr>
-              <w:t>jcStatus</w:t>
-            </w:r>
-            <w:proofErr w:type="spellEnd"/>
-            <w:r>
-              <w:rPr>
-                <w:rFonts w:ascii="Calibri" w:eastAsia="Calibri" w:hAnsi="Calibri" w:cs="Calibri"/>
-                <w:sz w:val="20"/>
-              </w:rPr>
-              <w:t>}</w:t>
-            </w:r>
-          </w:p>
-        </w:tc>
-        <w:tc>
-          <w:tcPr>
-            <w:tcW w:w="3775" w:type="dxa"/>
-          </w:tcPr>
+          </w:p>
           <w:p>
             <w:pPr>
               <w:tabs>
@@ -2876,35 +2815,7 @@
                 <w:sz w:val="20"/>
               </w:rPr>
             </w:pPr>
-            <w:r>
-              <w:rPr>
-                <w:rFonts w:ascii="Calibri" w:eastAsia="Calibri" w:hAnsi="Calibri" w:cs="Calibri"/>
-                <w:sz w:val="20"/>
-              </w:rPr>
-              <w:t>Date: {</w:t>
-            </w:r>
-            <w:proofErr w:type="spellStart"/>
-            <w:r>
-              <w:rPr>
-                <w:rFonts w:ascii="Calibri" w:eastAsia="Calibri" w:hAnsi="Calibri" w:cs="Calibri"/>
-                <w:sz w:val="20"/>
-              </w:rPr>
-              <w:t>jcClosedDate</w:t>
-            </w:r>
-            <w:proofErr w:type="spellEnd"/>
-            <w:r>
-              <w:rPr>
-                <w:rFonts w:ascii="Calibri" w:eastAsia="Calibri" w:hAnsi="Calibri" w:cs="Calibri"/>
-                <w:sz w:val="20"/>
-              </w:rPr>
-              <w:t>}</w:t>
-            </w:r>
-          </w:p>
-        </w:tc>
-        <w:tc>
-          <w:tcPr>
-            <w:tcW w:w="3181" w:type="dxa"/>
-          </w:tcPr>
+          </w:p>
           <w:p>
             <w:pPr>
               <w:tabs>
@@ -2913,16 +2824,114 @@
               <w:spacing w:before="122"/>
               <w:rPr>
                 <w:rFonts w:ascii="Calibri" w:eastAsia="Calibri" w:hAnsi="Calibri" w:cs="Calibri"/>
-                <w:b/>
-                <w:sz w:val="17"/>
-              </w:rPr>
-            </w:pPr>
-            <w:r>
-              <w:rPr>
-                <w:rFonts w:ascii="Calibri" w:eastAsia="Calibri" w:hAnsi="Calibri" w:cs="Calibri"/>
-                <w:sz w:val="20"/>
-              </w:rPr>
-              <w:t xml:space="preserve">                    </w:t>
+                <w:sz w:val="20"/>
+              </w:rPr>
+            </w:pPr>
+            <w:r>
+              <w:rPr>
+                <w:rFonts w:ascii="Calibri" w:eastAsia="Calibri" w:hAnsi="Calibri" w:cs="Calibri"/>
+                <w:sz w:val="20"/>
+              </w:rPr>
+              <w:t>JC</w:t>
+            </w:r>
+            <w:r>
+              <w:rPr>
+                <w:rFonts w:ascii="Calibri" w:eastAsia="Calibri" w:hAnsi="Calibri" w:cs="Calibri"/>
+                <w:sz w:val="20"/>
+              </w:rPr>
+              <w:t xml:space="preserve"> </w:t>
+            </w:r>
+            <w:r>
+              <w:rPr>
+                <w:rFonts w:ascii="Calibri" w:eastAsia="Calibri" w:hAnsi="Calibri" w:cs="Calibri"/>
+                <w:sz w:val="20"/>
+              </w:rPr>
+              <w:t>Status:</w:t>
+            </w:r>
+            <w:r>
+              <w:rPr>
+                <w:rFonts w:ascii="Calibri" w:eastAsia="Calibri" w:hAnsi="Calibri" w:cs="Calibri"/>
+                <w:sz w:val="20"/>
+              </w:rPr>
+              <w:t xml:space="preserve"> {</w:t>
+            </w:r>
+            <w:proofErr w:type="spellStart"/>
+            <w:r>
+              <w:rPr>
+                <w:rFonts w:ascii="Calibri" w:eastAsia="Calibri" w:hAnsi="Calibri" w:cs="Calibri"/>
+                <w:sz w:val="20"/>
+              </w:rPr>
+              <w:t>jcStatus</w:t>
+            </w:r>
+            <w:proofErr w:type="spellEnd"/>
+            <w:r>
+              <w:rPr>
+                <w:rFonts w:ascii="Calibri" w:eastAsia="Calibri" w:hAnsi="Calibri" w:cs="Calibri"/>
+                <w:sz w:val="20"/>
+              </w:rPr>
+              <w:t>}</w:t>
+            </w:r>
+          </w:p>
+        </w:tc>
+        <w:tc>
+          <w:tcPr>
+            <w:tcW w:w="2693" w:type="dxa"/>
+          </w:tcPr>
+          <w:p>
+            <w:pPr>
+              <w:tabs>
+                <w:tab w:val="left" w:pos="427"/>
+              </w:tabs>
+              <w:spacing w:before="122"/>
+              <w:rPr>
+                <w:rFonts w:ascii="Calibri" w:eastAsia="Calibri" w:hAnsi="Calibri" w:cs="Calibri"/>
+                <w:sz w:val="20"/>
+              </w:rPr>
+            </w:pPr>
+          </w:p>
+          <w:p>
+            <w:pPr>
+              <w:tabs>
+                <w:tab w:val="left" w:pos="427"/>
+              </w:tabs>
+              <w:spacing w:before="122"/>
+              <w:rPr>
+                <w:rFonts w:ascii="Calibri" w:eastAsia="Calibri" w:hAnsi="Calibri" w:cs="Calibri"/>
+                <w:sz w:val="20"/>
+              </w:rPr>
+            </w:pPr>
+          </w:p>
+          <w:p>
+            <w:pPr>
+              <w:tabs>
+                <w:tab w:val="left" w:pos="427"/>
+              </w:tabs>
+              <w:spacing w:before="122"/>
+              <w:rPr>
+                <w:rFonts w:ascii="Calibri" w:eastAsia="Calibri" w:hAnsi="Calibri" w:cs="Calibri"/>
+                <w:sz w:val="20"/>
+              </w:rPr>
+            </w:pPr>
+            <w:r>
+              <w:rPr>
+                <w:rFonts w:ascii="Calibri" w:eastAsia="Calibri" w:hAnsi="Calibri" w:cs="Calibri"/>
+                <w:sz w:val="20"/>
+              </w:rPr>
+              <w:t xml:space="preserve">JC Closed </w:t>
+            </w:r>
+            <w:r>
+              <w:rPr>
+                <w:rFonts w:ascii="Calibri" w:eastAsia="Calibri" w:hAnsi="Calibri" w:cs="Calibri"/>
+                <w:sz w:val="20"/>
+              </w:rPr>
+              <w:t>Date</w:t>
+            </w:r>
+            <w:r>
+              <w:rPr>
+                <w:rFonts w:ascii="Calibri" w:eastAsia="Calibri" w:hAnsi="Calibri" w:cs="Calibri"/>
+                <w:sz w:val="20"/>
+              </w:rPr>
+              <w:t xml:space="preserve">: </w:t>
             </w:r>
             <w:r>
               <w:rPr>
@@ -2937,6 +2946,59 @@
                 <w:rFonts w:ascii="Calibri" w:eastAsia="Calibri" w:hAnsi="Calibri" w:cs="Calibri"/>
                 <w:sz w:val="20"/>
               </w:rPr>
+              <w:t>jcClosedDate</w:t>
+            </w:r>
+            <w:proofErr w:type="spellEnd"/>
+            <w:r>
+              <w:rPr>
+                <w:rFonts w:ascii="Calibri" w:eastAsia="Calibri" w:hAnsi="Calibri" w:cs="Calibri"/>
+                <w:sz w:val="20"/>
+              </w:rPr>
+              <w:t>}</w:t>
+            </w:r>
+          </w:p>
+        </w:tc>
+        <w:tc>
+          <w:tcPr>
+            <w:tcW w:w="2977" w:type="dxa"/>
+          </w:tcPr>
+          <w:p>
+            <w:pPr>
+              <w:tabs>
+                <w:tab w:val="left" w:pos="427"/>
+              </w:tabs>
+              <w:spacing w:before="122"/>
+              <w:rPr>
+                <w:rFonts w:ascii="Calibri" w:eastAsia="Calibri" w:hAnsi="Calibri" w:cs="Calibri"/>
+                <w:sz w:val="20"/>
+              </w:rPr>
+            </w:pPr>
+          </w:p>
+          <w:p>
+            <w:pPr>
+              <w:tabs>
+                <w:tab w:val="left" w:pos="427"/>
+              </w:tabs>
+              <w:spacing w:before="122"/>
+              <w:jc w:val="center"/>
+              <w:rPr>
+                <w:rFonts w:ascii="Calibri" w:eastAsia="Calibri" w:hAnsi="Calibri" w:cs="Calibri"/>
+                <w:sz w:val="20"/>
+              </w:rPr>
+            </w:pPr>
+            <w:r>
+              <w:rPr>
+                <w:rFonts w:ascii="Calibri" w:eastAsia="Calibri" w:hAnsi="Calibri" w:cs="Calibri"/>
+                <w:sz w:val="20"/>
+              </w:rPr>
+              <w:t>{</w:t>
+            </w:r>
+            <w:proofErr w:type="spellStart"/>
+            <w:r>
+              <w:rPr>
+                <w:rFonts w:ascii="Calibri" w:eastAsia="Calibri" w:hAnsi="Calibri" w:cs="Calibri"/>
+                <w:sz w:val="20"/>
+              </w:rPr>
               <w:t>jcIncharge</w:t>
             </w:r>
             <w:proofErr w:type="spellEnd"/>
@@ -2950,33 +3012,147 @@
           </w:p>
           <w:p>
             <w:pPr>
-              <w:rPr>
-                <w:rFonts w:ascii="Calibri" w:eastAsia="Calibri" w:hAnsi="Calibri" w:cs="Calibri"/>
-                <w:spacing w:val="1"/>
-                <w:sz w:val="20"/>
-              </w:rPr>
-            </w:pPr>
-            <w:r>
-              <w:rPr>
-                <w:rFonts w:ascii="Calibri" w:eastAsia="Calibri" w:hAnsi="Calibri" w:cs="Calibri"/>
-                <w:sz w:val="20"/>
-              </w:rPr>
-              <w:t xml:space="preserve">        Signature of Test In-charge</w:t>
-            </w:r>
-            <w:r>
-              <w:rPr>
-                <w:rFonts w:ascii="Calibri" w:eastAsia="Calibri" w:hAnsi="Calibri" w:cs="Calibri"/>
-                <w:spacing w:val="1"/>
+              <w:jc w:val="center"/>
+              <w:rPr>
+                <w:rFonts w:ascii="Calibri" w:eastAsia="Calibri" w:hAnsi="Calibri" w:cs="Calibri"/>
+                <w:sz w:val="20"/>
+              </w:rPr>
+            </w:pPr>
+            <w:r>
+              <w:rPr>
+                <w:rFonts w:ascii="Calibri" w:eastAsia="Calibri" w:hAnsi="Calibri" w:cs="Calibri"/>
+                <w:sz w:val="20"/>
+              </w:rPr>
+              <w:t>Signature of Test In-charge</w:t>
+            </w:r>
+          </w:p>
+          <w:p>
+            <w:pPr>
+              <w:jc w:val="center"/>
+              <w:rPr>
+                <w:rFonts w:ascii="Calibri" w:eastAsia="Calibri" w:hAnsi="Calibri" w:cs="Calibri"/>
+                <w:sz w:val="20"/>
+              </w:rPr>
+            </w:pPr>
+            <w:r>
+              <w:rPr>
+                <w:rFonts w:ascii="Calibri" w:eastAsia="Calibri" w:hAnsi="Calibri" w:cs="Calibri"/>
+                <w:sz w:val="20"/>
+              </w:rPr>
+              <w:t>By</w:t>
+            </w:r>
+            <w:r>
+              <w:rPr>
+                <w:rFonts w:ascii="Calibri" w:eastAsia="Calibri" w:hAnsi="Calibri" w:cs="Calibri"/>
                 <w:sz w:val="20"/>
               </w:rPr>
               <w:t xml:space="preserve"> </w:t>
             </w:r>
-          </w:p>
-          <w:p>
-            <w:pPr>
-              <w:widowControl w:val="0"/>
-              <w:autoSpaceDE w:val="0"/>
-              <w:autoSpaceDN w:val="0"/>
+            <w:r>
+              <w:rPr>
+                <w:rFonts w:ascii="Calibri" w:eastAsia="Calibri" w:hAnsi="Calibri" w:cs="Calibri"/>
+                <w:sz w:val="20"/>
+              </w:rPr>
+              <w:t>BE</w:t>
+            </w:r>
+            <w:r>
+              <w:rPr>
+                <w:rFonts w:ascii="Calibri" w:eastAsia="Calibri" w:hAnsi="Calibri" w:cs="Calibri"/>
+                <w:sz w:val="20"/>
+              </w:rPr>
+              <w:t xml:space="preserve"> </w:t>
+            </w:r>
+            <w:r>
+              <w:rPr>
+                <w:rFonts w:ascii="Calibri" w:eastAsia="Calibri" w:hAnsi="Calibri" w:cs="Calibri"/>
+                <w:sz w:val="20"/>
+              </w:rPr>
+              <w:t>Analytic</w:t>
+            </w:r>
+            <w:r>
+              <w:rPr>
+                <w:rFonts w:ascii="Calibri" w:eastAsia="Calibri" w:hAnsi="Calibri" w:cs="Calibri"/>
+                <w:sz w:val="20"/>
+              </w:rPr>
+              <w:t xml:space="preserve"> </w:t>
+            </w:r>
+            <w:r>
+              <w:rPr>
+                <w:rFonts w:ascii="Calibri" w:eastAsia="Calibri" w:hAnsi="Calibri" w:cs="Calibri"/>
+                <w:sz w:val="20"/>
+              </w:rPr>
+              <w:t>Solutions</w:t>
+            </w:r>
+            <w:r>
+              <w:rPr>
+                <w:rFonts w:ascii="Calibri" w:eastAsia="Calibri" w:hAnsi="Calibri" w:cs="Calibri"/>
+                <w:sz w:val="20"/>
+              </w:rPr>
+              <w:t xml:space="preserve"> </w:t>
+            </w:r>
+            <w:r>
+              <w:rPr>
+                <w:rFonts w:ascii="Calibri" w:eastAsia="Calibri" w:hAnsi="Calibri" w:cs="Calibri"/>
+                <w:sz w:val="20"/>
+              </w:rPr>
+              <w:t>LLP</w:t>
+            </w:r>
+          </w:p>
+        </w:tc>
+        <w:tc>
+          <w:tcPr>
+            <w:tcW w:w="2825" w:type="dxa"/>
+          </w:tcPr>
+          <w:p>
+            <w:pPr>
+              <w:rPr>
+                <w:rFonts w:ascii="Calibri" w:eastAsia="Calibri" w:hAnsi="Calibri" w:cs="Calibri"/>
+                <w:sz w:val="20"/>
+              </w:rPr>
+            </w:pPr>
+            <w:r>
+              <w:rPr>
+                <w:rFonts w:ascii="Calibri" w:eastAsia="Calibri" w:hAnsi="Calibri" w:cs="Calibri"/>
+                <w:sz w:val="20"/>
+              </w:rPr>
+              <w:t xml:space="preserve">      </w:t>
+            </w:r>
+          </w:p>
+          <w:p>
+            <w:pPr>
+              <w:rPr>
+                <w:rFonts w:ascii="Calibri" w:eastAsia="Calibri" w:hAnsi="Calibri" w:cs="Calibri"/>
+                <w:sz w:val="20"/>
+              </w:rPr>
+            </w:pPr>
+          </w:p>
+          <w:p>
+            <w:pPr>
+              <w:rPr>
+                <w:rFonts w:ascii="Calibri" w:eastAsia="Calibri" w:hAnsi="Calibri" w:cs="Calibri"/>
+                <w:sz w:val="20"/>
+              </w:rPr>
+            </w:pPr>
+          </w:p>
+          <w:p>
+            <w:pPr>
+              <w:jc w:val="center"/>
+              <w:rPr>
+                <w:rFonts w:ascii="Calibri" w:eastAsia="Calibri" w:hAnsi="Calibri" w:cs="Calibri"/>
+                <w:sz w:val="20"/>
+              </w:rPr>
+            </w:pPr>
+            <w:r>
+              <w:rPr>
+                <w:rFonts w:ascii="Calibri" w:eastAsia="Calibri" w:hAnsi="Calibri" w:cs="Calibri"/>
+                <w:sz w:val="20"/>
+              </w:rPr>
+              <w:t>Signature of Lab Manager</w:t>
+            </w:r>
+          </w:p>
+          <w:p>
+            <w:pPr>
+              <w:jc w:val="center"/>
               <w:rPr>
                 <w:rFonts w:ascii="Calibri" w:eastAsia="Calibri" w:hAnsi="Calibri" w:cs="Calibri"/>
                 <w:b/>
@@ -2987,17 +3163,10 @@
             <w:r>
               <w:rPr>
                 <w:rFonts w:ascii="Calibri" w:eastAsia="Calibri" w:hAnsi="Calibri" w:cs="Calibri"/>
-                <w:sz w:val="20"/>
-              </w:rPr>
-              <w:t xml:space="preserve">        By</w:t>
-            </w:r>
-            <w:r>
-              <w:rPr>
-                <w:rFonts w:ascii="Calibri" w:eastAsia="Calibri" w:hAnsi="Calibri" w:cs="Calibri"/>
                 <w:spacing w:val="-7"/>
                 <w:sz w:val="20"/>
               </w:rPr>
-              <w:t xml:space="preserve"> </w:t>
+              <w:t xml:space="preserve">By </w:t>
             </w:r>
             <w:r>
               <w:rPr>
@@ -3060,6 +3229,48 @@
         <w:widowControl w:val="0"/>
         <w:autoSpaceDE w:val="0"/>
         <w:autoSpaceDN w:val="0"/>
+        <w:rPr>
+          <w:rFonts w:ascii="Calibri" w:eastAsia="Calibri" w:hAnsi="Calibri" w:cs="Calibri"/>
+          <w:b/>
+          <w:sz w:val="20"/>
+          <w:szCs w:val="22"/>
+        </w:rPr>
+      </w:pPr>
+    </w:p>
+    <w:p>
+      <w:pPr>
+        <w:widowControl w:val="0"/>
+        <w:autoSpaceDE w:val="0"/>
+        <w:autoSpaceDN w:val="0"/>
+        <w:spacing w:before="5"/>
+        <w:rPr>
+          <w:rFonts w:ascii="Calibri" w:eastAsia="Calibri" w:hAnsi="Calibri" w:cs="Calibri"/>
+          <w:b/>
+          <w:sz w:val="20"/>
+          <w:szCs w:val="22"/>
+        </w:rPr>
+      </w:pPr>
+    </w:p>
+    <w:p>
+      <w:pPr>
+        <w:widowControl w:val="0"/>
+        <w:autoSpaceDE w:val="0"/>
+        <w:autoSpaceDN w:val="0"/>
+        <w:spacing w:before="5"/>
+        <w:rPr>
+          <w:rFonts w:ascii="Calibri" w:eastAsia="Calibri" w:hAnsi="Calibri" w:cs="Calibri"/>
+          <w:b/>
+          <w:sz w:val="20"/>
+          <w:szCs w:val="22"/>
+        </w:rPr>
+      </w:pPr>
+    </w:p>
+    <w:p>
+      <w:pPr>
+        <w:widowControl w:val="0"/>
+        <w:autoSpaceDE w:val="0"/>
+        <w:autoSpaceDN w:val="0"/>
+        <w:spacing w:before="5"/>
         <w:rPr>
           <w:rFonts w:ascii="Calibri" w:eastAsia="Calibri" w:hAnsi="Calibri" w:cs="Calibri"/>
           <w:b/>
@@ -5232,6 +5443,108 @@
         </w:tc>
       </w:tr>
     </w:tbl>
+    <w:p>
+      <w:pPr>
+        <w:widowControl w:val="0"/>
+        <w:autoSpaceDE w:val="0"/>
+        <w:autoSpaceDN w:val="0"/>
+        <w:spacing w:before="61"/>
+        <w:ind w:right="3044"/>
+        <w:rPr>
+          <w:rFonts w:ascii="Calibri" w:eastAsia="Calibri" w:hAnsi="Calibri" w:cs="Calibri"/>
+          <w:b/>
+          <w:bCs/>
+          <w:spacing w:val="-1"/>
+          <w:sz w:val="20"/>
+          <w:szCs w:val="20"/>
+        </w:rPr>
+      </w:pPr>
+    </w:p>
+    <w:p>
+      <w:pPr>
+        <w:widowControl w:val="0"/>
+        <w:autoSpaceDE w:val="0"/>
+        <w:autoSpaceDN w:val="0"/>
+        <w:spacing w:before="61"/>
+        <w:ind w:right="3044"/>
+        <w:rPr>
+          <w:rFonts w:ascii="Calibri" w:eastAsia="Calibri" w:hAnsi="Calibri" w:cs="Calibri"/>
+          <w:b/>
+          <w:bCs/>
+          <w:spacing w:val="-1"/>
+          <w:sz w:val="20"/>
+          <w:szCs w:val="20"/>
+        </w:rPr>
+      </w:pPr>
+    </w:p>
+    <w:p>
+      <w:pPr>
+        <w:widowControl w:val="0"/>
+        <w:autoSpaceDE w:val="0"/>
+        <w:autoSpaceDN w:val="0"/>
+        <w:spacing w:before="61"/>
+        <w:ind w:right="3044"/>
+        <w:rPr>
+          <w:rFonts w:ascii="Calibri" w:eastAsia="Calibri" w:hAnsi="Calibri" w:cs="Calibri"/>
+          <w:b/>
+          <w:bCs/>
+          <w:spacing w:val="-1"/>
+          <w:sz w:val="20"/>
+          <w:szCs w:val="20"/>
+        </w:rPr>
+      </w:pPr>
+    </w:p>
+    <w:p>
+      <w:pPr>
+        <w:widowControl w:val="0"/>
+        <w:autoSpaceDE w:val="0"/>
+        <w:autoSpaceDN w:val="0"/>
+        <w:spacing w:before="61"/>
+        <w:ind w:right="3044"/>
+        <w:rPr>
+          <w:rFonts w:ascii="Calibri" w:eastAsia="Calibri" w:hAnsi="Calibri" w:cs="Calibri"/>
+          <w:b/>
+          <w:bCs/>
+          <w:spacing w:val="-1"/>
+          <w:sz w:val="20"/>
+          <w:szCs w:val="20"/>
+        </w:rPr>
+      </w:pPr>
+    </w:p>
+    <w:p>
+      <w:pPr>
+        <w:widowControl w:val="0"/>
+        <w:autoSpaceDE w:val="0"/>
+        <w:autoSpaceDN w:val="0"/>
+        <w:spacing w:before="61"/>
+        <w:ind w:right="3044"/>
+        <w:rPr>
+          <w:rFonts w:ascii="Calibri" w:eastAsia="Calibri" w:hAnsi="Calibri" w:cs="Calibri"/>
+          <w:b/>
+          <w:bCs/>
+          <w:spacing w:val="-1"/>
+          <w:sz w:val="20"/>
+          <w:szCs w:val="20"/>
+        </w:rPr>
+      </w:pPr>
+    </w:p>
+    <w:p>
+      <w:pPr>
+        <w:widowControl w:val="0"/>
+        <w:autoSpaceDE w:val="0"/>
+        <w:autoSpaceDN w:val="0"/>
+        <w:spacing w:before="61"/>
+        <w:ind w:right="3044"/>
+        <w:rPr>
+          <w:rFonts w:ascii="Calibri" w:eastAsia="Calibri" w:hAnsi="Calibri" w:cs="Calibri"/>
+          <w:b/>
+          <w:bCs/>
+          <w:spacing w:val="-1"/>
+          <w:sz w:val="20"/>
+          <w:szCs w:val="20"/>
+        </w:rPr>
+      </w:pPr>
+    </w:p>
     <w:p>
       <w:pPr>
         <w:widowControl w:val="0"/>
@@ -6228,7 +6541,7 @@
   <w:style w:type="paragraph" w:default="1" w:styleId="Normal">
     <w:name w:val="Normal"/>
     <w:qFormat/>
-    <w:rsid w:val="00E8705C"/>
+    <w:rsid w:val="00CE5A4C"/>
     <w:rPr>
       <w:sz w:val="24"/>
       <w:szCs w:val="24"/>
@@ -6237,6 +6550,7 @@
   <w:style w:type="character" w:default="1" w:styleId="DefaultParagraphFont">
     <w:name w:val="Default Paragraph Font"/>
     <w:uiPriority w:val="1"/>
+    <w:semiHidden/>
     <w:unhideWhenUsed/>
   </w:style>
   <w:style w:type="table" w:default="1" w:styleId="TableNormal">

</xml_diff>